<commit_message>
My name is nikita
</commit_message>
<xml_diff>
--- a/New Microsoft Word Document.docx
+++ b/New Microsoft Word Document.docx
@@ -7,12 +7,10 @@
         <w:t xml:space="preserve">git config --global </w:t>
       </w:r>
       <w:proofErr w:type="spellStart"/>
-      <w:proofErr w:type="gramStart"/>
       <w:r>
         <w:t>user.email</w:t>
       </w:r>
       <w:proofErr w:type="spellEnd"/>
-      <w:proofErr w:type="gramEnd"/>
       <w:r>
         <w:t xml:space="preserve"> "</w:t>
       </w:r>
@@ -30,13 +28,20 @@
         <w:t>git config --global user.name "</w:t>
       </w:r>
       <w:r>
-        <w:t xml:space="preserve"> </w:t>
-      </w:r>
-      <w:r>
-        <w:t>Nikita231396</w:t>
+        <w:t xml:space="preserve"> Nikita231396</w:t>
       </w:r>
       <w:r>
         <w:t>"</w:t>
+      </w:r>
+    </w:p>
+    <w:p/>
+    <w:p/>
+    <w:p>
+      <w:r>
+        <w:t xml:space="preserve">hi </w:t>
+      </w:r>
+      <w:r>
+        <w:t xml:space="preserve">my name is Nikita </w:t>
       </w:r>
     </w:p>
     <w:sectPr>
@@ -453,6 +458,7 @@
   <w:style w:type="character" w:default="1" w:styleId="DefaultParagraphFont">
     <w:name w:val="Default Paragraph Font"/>
     <w:uiPriority w:val="1"/>
+    <w:semiHidden/>
     <w:unhideWhenUsed/>
   </w:style>
   <w:style w:type="table" w:default="1" w:styleId="TableNormal">

</xml_diff>